<commit_message>
Primeiro contato com cliente e UX Research
</commit_message>
<xml_diff>
--- a/UXUI/Parte 2/Primeira Reunião com o cliente.docx
+++ b/UXUI/Parte 2/Primeira Reunião com o cliente.docx
@@ -11,7 +11,13 @@
       </w:r>
       <w:r>
         <w:br/>
-        <w:t>Primeiro Método, Cliente ocupado, com ele reunião de tempo limitado</w:t>
+        <w:t xml:space="preserve">Primeiro Método, Cliente ocupado, </w:t>
+      </w:r>
+      <w:r>
+        <w:t xml:space="preserve">fazer </w:t>
+      </w:r>
+      <w:r>
+        <w:t>com ele reunião de tempo limitado</w:t>
       </w:r>
     </w:p>
     <w:p/>
@@ -42,16 +48,7 @@
     </w:p>
     <w:p>
       <w:r>
-        <w:t xml:space="preserve">2 - Quem são os maiores concorrentes e o que os preocupa sobre eles? - </w:t>
-      </w:r>
-      <w:r>
-        <w:t xml:space="preserve">Analise </w:t>
-      </w:r>
-      <w:r>
-        <w:t xml:space="preserve">de </w:t>
-      </w:r>
-      <w:r>
-        <w:t>competição</w:t>
+        <w:t>2 - Quem são os maiores concorrentes e o que os preocupa sobre eles? - Analise de competição</w:t>
       </w:r>
     </w:p>
     <w:p>
@@ -171,6 +168,8 @@
       <w:r>
         <w:t>Cliente tem um dia todo disponível</w:t>
       </w:r>
+      <w:bookmarkStart w:id="0" w:name="_GoBack"/>
+      <w:bookmarkEnd w:id="0"/>
     </w:p>
     <w:p/>
     <w:p>
@@ -673,10 +672,7 @@
         <w:t>Quem será o responsável por gerenciar o plano de projeto, o cronograma e a assinatura final?</w:t>
       </w:r>
     </w:p>
-    <w:p>
-      <w:bookmarkStart w:id="0" w:name="_GoBack"/>
-      <w:bookmarkEnd w:id="0"/>
-    </w:p>
+    <w:p/>
     <w:p/>
     <w:p/>
     <w:p/>

</xml_diff>